<commit_message>
Analysis of the bandwidth
</commit_message>
<xml_diff>
--- a/PitchAnalyse.docx
+++ b/PitchAnalyse.docx
@@ -50,24 +50,17 @@
           <w:rPr>
             <w:rStyle w:val="Hyperlink"/>
           </w:rPr>
-          <w:t>https://stackoverflow.com/questions/44502536/determining-frequencies-in-js-audiocontext-a</w:t>
-        </w:r>
-        <w:r>
-          <w:rPr>
-            <w:rStyle w:val="Hyperlink"/>
-          </w:rPr>
-          <w:t>n</w:t>
-        </w:r>
-        <w:r>
-          <w:rPr>
-            <w:rStyle w:val="Hyperlink"/>
-          </w:rPr>
-          <w:t>alysernode</w:t>
+          <w:t>https://stackoverflow.com/questions/44502536/determining-frequencies-in-js-audiocontext-analysernode</w:t>
         </w:r>
       </w:hyperlink>
     </w:p>
     <w:p/>
     <w:p>
+      <w:pPr>
+        <w:rPr>
+          <w:rStyle w:val="Hyperlink"/>
+        </w:rPr>
+      </w:pPr>
       <w:r>
         <w:t xml:space="preserve">Resampling the </w:t>
       </w:r>
@@ -88,20 +81,48 @@
         </w:r>
       </w:hyperlink>
     </w:p>
+    <w:p/>
+    <w:p>
+      <w:r>
+        <w:t xml:space="preserve">Performing a FFT of size 2048*8 I have the result of a spectrum in frequency with each element covers a bandwidth of </w:t>
+      </w:r>
+      <w:r>
+        <w:t>2.69</w:t>
+      </w:r>
+      <w:r>
+        <w:t xml:space="preserve"> Hz, small enough to recognize half-tones.</w:t>
+      </w:r>
+    </w:p>
+    <w:p/>
+    <w:p>
+      <w:r>
+        <w:t>With pure tones (that I can apply through the web API oscillators) there are some little errors in the small frequencies to the identification of the peak of energy</w:t>
+      </w:r>
+      <w:r>
+        <w:t>. For example if I play A2 (110 Hz) the software recognise as the band with more energy [</w:t>
+      </w:r>
+      <w:r>
+        <w:t>110.357666015625 - 113.04931640625</w:t>
+      </w:r>
+      <w:r>
+        <w:t>] Hz</w:t>
+      </w:r>
+      <w:bookmarkStart w:id="0" w:name="_GoBack"/>
+      <w:bookmarkEnd w:id="0"/>
+    </w:p>
+    <w:p/>
     <w:p>
       <w:pPr>
         <w:rPr>
-          <w:lang w:val="it-IT"/>
+          <w:lang w:val="en-US"/>
         </w:rPr>
       </w:pPr>
       <w:r>
         <w:rPr>
-          <w:lang w:val="it-IT"/>
+          <w:lang w:val="en-US"/>
         </w:rPr>
         <w:br/>
       </w:r>
-      <w:bookmarkStart w:id="0" w:name="_GoBack"/>
-      <w:bookmarkEnd w:id="0"/>
     </w:p>
     <w:sectPr>
       <w:pgSz w:w="11900" w:h="16840"/>

</xml_diff>